<commit_message>
sistemata la doc riguardo le viste
</commit_message>
<xml_diff>
--- a/PROGETTO BASI/3. Progettazione Logica/Documentazione.docx
+++ b/PROGETTO BASI/3. Progettazione Logica/Documentazione.docx
@@ -13,7 +13,15 @@
     <w:p/>
     <w:p>
       <w:r>
-        <w:t xml:space="preserve">Dopo aver prodotto lo script per la realizzazione della Base Dati (percorso: /SQL/Crea Database.sql), e dopo aver espresso la maggior parte dei vincoli tramite una condizione di </w:t>
+        <w:t xml:space="preserve">Dopo aver prodotto lo script per la realizzazione della Base Dati (percorso: /SQL/Crea </w:t>
+      </w:r>
+      <w:proofErr w:type="spellStart"/>
+      <w:r>
+        <w:t>Database.sql</w:t>
+      </w:r>
+      <w:proofErr w:type="spellEnd"/>
+      <w:r>
+        <w:t xml:space="preserve">), e dopo aver espresso la maggior parte dei vincoli tramite una condizione di </w:t>
       </w:r>
       <w:r>
         <w:rPr>
@@ -22,7 +30,31 @@
         <w:t>check</w:t>
       </w:r>
       <w:r>
-        <w:t xml:space="preserve"> nel codice DCL, si riportano i vincoli (complessi) che sarà necessario codificare mediante l’uso di stored procedures e triggers (è possibile trovarli nel file /SQL/Triggers.sql).</w:t>
+        <w:t xml:space="preserve"> nel codice DCL, si riportano i vincoli (complessi) che sarà necessario codificare mediante l’uso di </w:t>
+      </w:r>
+      <w:proofErr w:type="spellStart"/>
+      <w:r>
+        <w:t>stored</w:t>
+      </w:r>
+      <w:proofErr w:type="spellEnd"/>
+      <w:r>
+        <w:t xml:space="preserve"> </w:t>
+      </w:r>
+      <w:proofErr w:type="spellStart"/>
+      <w:r>
+        <w:t>procedures</w:t>
+      </w:r>
+      <w:proofErr w:type="spellEnd"/>
+      <w:r>
+        <w:t xml:space="preserve"> e triggers (è possibile trovarli nel file /SQL/</w:t>
+      </w:r>
+      <w:proofErr w:type="spellStart"/>
+      <w:r>
+        <w:t>Triggers.sql</w:t>
+      </w:r>
+      <w:proofErr w:type="spellEnd"/>
+      <w:r>
+        <w:t>).</w:t>
       </w:r>
     </w:p>
     <w:p>
@@ -222,7 +254,15 @@
         <w:t>schema esterno</w:t>
       </w:r>
       <w:r>
-        <w:t xml:space="preserve"> del sistema implementato;</w:t>
+        <w:t xml:space="preserve"> del sistema implementato</w:t>
+      </w:r>
+      <w:r>
+        <w:t>.</w:t>
+      </w:r>
+    </w:p>
+    <w:p>
+      <w:r>
+        <w:t>Nota:</w:t>
       </w:r>
     </w:p>
     <w:p>
@@ -234,14 +274,59 @@
         </w:numPr>
       </w:pPr>
       <w:r>
-        <w:t xml:space="preserve">Implementare le viste attraverso il costrutto MATERIALIZED VIEW permette di evitare il continuo ricalcolo delle query e di memorizzare il risultato nella forma di una vista materializzata, quindi salvata a tutti gli effetti in memoria. Questo velocizza le operazioni tenendo conto della frequenza con cui vengono svolte e dei dati che esse producono (pochi KB, è un costo sicuramente sostenibile). Sarà necessario inviare direttamente dei comandi di aggiornamento delle viste negli opportuni trigger, </w:t>
-      </w:r>
-      <w:r>
-        <w:t>con cadenza di 1 V/S e 1 V/A.</w:t>
+        <w:t xml:space="preserve">Implementare le viste attraverso il costrutto MATERIALIZED VIEW permette di evitare il continuo ricalcolo delle query e di memorizzare il risultato nella forma di una vista materializzata, quindi salvata a tutti gli effetti in memoria. Questo velocizza le operazioni tenendo conto della frequenza con cui vengono svolte e dei dati che esse producono (pochi KB, è un costo sicuramente sostenibile). Sarà necessario inviare direttamente dei comandi di aggiornamento delle viste </w:t>
+      </w:r>
+      <w:r>
+        <w:t xml:space="preserve">(REFRESH MATERIALIZED VIEW) </w:t>
+      </w:r>
+      <w:r>
+        <w:t>negli opportuni trigger, con cadenza di 1 V/S e 1 V/A</w:t>
+      </w:r>
+      <w:r>
+        <w:t>;</w:t>
       </w:r>
       <w:bookmarkStart w:id="0" w:name="_GoBack"/>
       <w:bookmarkEnd w:id="0"/>
     </w:p>
+    <w:p>
+      <w:pPr>
+        <w:pStyle w:val="Paragrafoelenco"/>
+        <w:numPr>
+          <w:ilvl w:val="0"/>
+          <w:numId w:val="3"/>
+        </w:numPr>
+      </w:pPr>
+      <w:r>
+        <w:t xml:space="preserve">L’implementazione attraverso il costrutto MATERIALIZED VIEW e il trigger di </w:t>
+      </w:r>
+      <w:proofErr w:type="spellStart"/>
+      <w:r>
+        <w:t>refresh</w:t>
+      </w:r>
+      <w:proofErr w:type="spellEnd"/>
+      <w:r>
+        <w:t xml:space="preserve"> ad esse associato hanno portato, in fase di testing, risultati inconsistenti sia con la logica del Database, sia con le modalità di funzionamento normalmente previste. Essendo tale costrutto una specifica di </w:t>
+      </w:r>
+      <w:proofErr w:type="spellStart"/>
+      <w:r>
+        <w:t>PostgreSQL</w:t>
+      </w:r>
+      <w:proofErr w:type="spellEnd"/>
+      <w:r>
+        <w:t xml:space="preserve"> e non dello standard SQL, per cui sarebbe necessario indagare l’effettiva realizzazione di una vista materializzata e il particolare modo di gestire i trigger in tale DBMS, si è deciso di lasciare le viste come semplici VIEW (ovvero virtuali, ricalcolate ad ogni richiesta), </w:t>
+      </w:r>
+      <w:r>
+        <w:rPr>
+          <w:b/>
+          <w:bCs/>
+        </w:rPr>
+        <w:t>ma</w:t>
+      </w:r>
+      <w:r>
+        <w:t xml:space="preserve"> tenendo presente che, in virtù di una buona progettazione, è sicuramente preferibile avere una vista memorizzata (per i motivi di cui sopra). </w:t>
+      </w:r>
+    </w:p>
+    <w:p/>
     <w:sectPr>
       <w:pgSz w:w="11906" w:h="16838"/>
       <w:pgMar w:top="1417" w:right="1134" w:bottom="1134" w:left="1134" w:header="708" w:footer="708" w:gutter="0"/>

</xml_diff>